<commit_message>
UnInstall on Mac complete
And testet on M1
</commit_message>
<xml_diff>
--- a/Mac/Installer-files/WordMat/UnInstall Instructions.docx
+++ b/Mac/Installer-files/WordMat/UnInstall Instructions.docx
@@ -27,8 +27,16 @@
         <w:rPr>
           <w:lang w:val="en-US"/>
         </w:rPr>
-        <w:t xml:space="preserve"> WordMat</w:t>
-      </w:r>
+        <w:t xml:space="preserve"> </w:t>
+      </w:r>
+      <w:proofErr w:type="spellStart"/>
+      <w:r>
+        <w:rPr>
+          <w:lang w:val="en-US"/>
+        </w:rPr>
+        <w:t>WordMat</w:t>
+      </w:r>
+      <w:proofErr w:type="spellEnd"/>
     </w:p>
     <w:p>
       <w:pPr>
@@ -139,7 +147,19 @@
         <w:rPr>
           <w:lang w:val="en-US"/>
         </w:rPr>
-        <w:t>In finder open</w:t>
+        <w:t xml:space="preserve">In </w:t>
+      </w:r>
+      <w:r>
+        <w:rPr>
+          <w:lang w:val="en-US"/>
+        </w:rPr>
+        <w:t>F</w:t>
+      </w:r>
+      <w:r>
+        <w:rPr>
+          <w:lang w:val="en-US"/>
+        </w:rPr>
+        <w:t>inder open</w:t>
       </w:r>
       <w:r>
         <w:rPr>
@@ -151,19 +171,7 @@
         <w:rPr>
           <w:lang w:val="en-US"/>
         </w:rPr>
-        <w:t>‘</w:t>
-      </w:r>
-      <w:r>
-        <w:rPr>
-          <w:lang w:val="en-US"/>
-        </w:rPr>
-        <w:t>/applications</w:t>
-      </w:r>
-      <w:r>
-        <w:rPr>
-          <w:lang w:val="en-US"/>
-        </w:rPr>
-        <w:t>’</w:t>
+        <w:t>Apps</w:t>
       </w:r>
     </w:p>
     <w:p>
@@ -253,7 +261,25 @@
         <w:rPr>
           <w:lang w:val="en-US"/>
         </w:rPr>
-        <w:t>UnInstallScript.sh’</w:t>
+        <w:t>u</w:t>
+      </w:r>
+      <w:r>
+        <w:rPr>
+          <w:lang w:val="en-US"/>
+        </w:rPr>
+        <w:t>n</w:t>
+      </w:r>
+      <w:r>
+        <w:rPr>
+          <w:lang w:val="en-US"/>
+        </w:rPr>
+        <w:t>i</w:t>
+      </w:r>
+      <w:r>
+        <w:rPr>
+          <w:lang w:val="en-US"/>
+        </w:rPr>
+        <w:t>nstall.sh’</w:t>
       </w:r>
       <w:r>
         <w:rPr>
@@ -292,6 +318,32 @@
           <w:lang w:val="en-US"/>
         </w:rPr>
         <w:t xml:space="preserve"> when </w:t>
+      </w:r>
+      <w:proofErr w:type="gramStart"/>
+      <w:r>
+        <w:rPr>
+          <w:lang w:val="en-US"/>
+        </w:rPr>
+        <w:t>prompted</w:t>
+      </w:r>
+      <w:proofErr w:type="gramEnd"/>
+    </w:p>
+    <w:p>
+      <w:pPr>
+        <w:pStyle w:val="Listeafsnit"/>
+        <w:numPr>
+          <w:ilvl w:val="0"/>
+          <w:numId w:val="1"/>
+        </w:numPr>
+        <w:rPr>
+          <w:lang w:val="en-US"/>
+        </w:rPr>
+      </w:pPr>
+      <w:r>
+        <w:rPr>
+          <w:lang w:val="en-US"/>
+        </w:rPr>
+        <w:t xml:space="preserve">Click Allow when </w:t>
       </w:r>
       <w:proofErr w:type="gramStart"/>
       <w:r>
@@ -597,27 +649,13 @@
               <w:rPr>
                 <w:lang w:val="en-US"/>
               </w:rPr>
-              <w:t xml:space="preserve">the menu </w:t>
-            </w:r>
-            <w:proofErr w:type="spellStart"/>
-            <w:r>
-              <w:rPr>
-                <w:lang w:val="en-US"/>
-              </w:rPr>
-              <w:t xml:space="preserve">in </w:t>
-            </w:r>
-            <w:r>
-              <w:rPr>
-                <w:lang w:val="en-US"/>
-              </w:rPr>
-              <w:t>Wor</w:t>
-            </w:r>
-            <w:proofErr w:type="spellEnd"/>
-            <w:r>
-              <w:rPr>
-                <w:lang w:val="en-US"/>
-              </w:rPr>
-              <w:t xml:space="preserve">d. </w:t>
+              <w:t xml:space="preserve">the menu in </w:t>
+            </w:r>
+            <w:r>
+              <w:rPr>
+                <w:lang w:val="en-US"/>
+              </w:rPr>
+              <w:t xml:space="preserve">Word. </w:t>
             </w:r>
           </w:p>
         </w:tc>

</xml_diff>